<commit_message>
join관련 servlet, jsp 수정
</commit_message>
<xml_diff>
--- a/WebContent/WEB-INF/doc/활동내용.docx
+++ b/WebContent/WEB-INF/doc/활동내용.docx
@@ -18,7 +18,7 @@
           <w:sz w:val="28"/>
           <w:szCs w:val="32"/>
         </w:rPr>
-        <w:t>JSP_Google_Clone_Project</w:t>
+        <w:t>JSP_Google_Project</w:t>
       </w:r>
       <w:proofErr w:type="spellEnd"/>
     </w:p>
@@ -1650,7 +1650,7 @@
         <w:ind w:firstLine="195"/>
         <w:jc w:val="left"/>
         <w:rPr>
-          <w:rFonts w:eastAsiaTheme="minorHAnsi" w:hint="eastAsia"/>
+          <w:rFonts w:eastAsiaTheme="minorHAnsi"/>
         </w:rPr>
       </w:pPr>
       <w:r>
@@ -1683,7 +1683,7 @@
         <w:ind w:firstLine="195"/>
         <w:jc w:val="left"/>
         <w:rPr>
-          <w:rFonts w:eastAsiaTheme="minorHAnsi" w:hint="eastAsia"/>
+          <w:rFonts w:eastAsiaTheme="minorHAnsi"/>
         </w:rPr>
       </w:pPr>
       <w:r>
@@ -2162,7 +2162,7 @@
         <w:ind w:firstLine="195"/>
         <w:jc w:val="left"/>
         <w:rPr>
-          <w:rFonts w:eastAsiaTheme="minorHAnsi" w:hint="eastAsia"/>
+          <w:rFonts w:eastAsiaTheme="minorHAnsi"/>
         </w:rPr>
       </w:pPr>
       <w:r>
@@ -2363,7 +2363,7 @@
         <w:ind w:firstLine="195"/>
         <w:jc w:val="left"/>
         <w:rPr>
-          <w:rFonts w:eastAsiaTheme="minorHAnsi" w:hint="eastAsia"/>
+          <w:rFonts w:eastAsiaTheme="minorHAnsi"/>
         </w:rPr>
       </w:pPr>
     </w:p>
@@ -2664,13 +2664,7 @@
         <w:rPr>
           <w:rFonts w:eastAsiaTheme="minorHAnsi"/>
         </w:rPr>
-        <w:t xml:space="preserve">  </w:t>
-      </w:r>
-      <w:r>
-        <w:rPr>
-          <w:rFonts w:eastAsiaTheme="minorHAnsi"/>
-        </w:rPr>
-        <w:t xml:space="preserve">- </w:t>
+        <w:t xml:space="preserve">  - </w:t>
       </w:r>
       <w:r>
         <w:rPr>
@@ -2727,13 +2721,7 @@
         <w:rPr>
           <w:rFonts w:eastAsiaTheme="minorHAnsi"/>
         </w:rPr>
-        <w:t xml:space="preserve">  </w:t>
-      </w:r>
-      <w:r>
-        <w:rPr>
-          <w:rFonts w:eastAsiaTheme="minorHAnsi"/>
-        </w:rPr>
-        <w:t xml:space="preserve">- </w:t>
+        <w:t xml:space="preserve">  - </w:t>
       </w:r>
       <w:r>
         <w:rPr>
@@ -2763,13 +2751,7 @@
         <w:rPr>
           <w:rFonts w:eastAsiaTheme="minorHAnsi" w:hint="eastAsia"/>
         </w:rPr>
-        <w:t>게시물 내용</w:t>
-      </w:r>
-      <w:r>
-        <w:rPr>
-          <w:rFonts w:eastAsiaTheme="minorHAnsi" w:hint="eastAsia"/>
-        </w:rPr>
-        <w:t xml:space="preserve"> </w:t>
+        <w:t xml:space="preserve">게시물 내용 </w:t>
       </w:r>
       <w:r>
         <w:rPr>
@@ -2791,13 +2773,7 @@
           <w:rFonts w:eastAsiaTheme="minorHAnsi"/>
         </w:rPr>
         <w:lastRenderedPageBreak/>
-        <w:t xml:space="preserve">  </w:t>
-      </w:r>
-      <w:r>
-        <w:rPr>
-          <w:rFonts w:eastAsiaTheme="minorHAnsi"/>
-        </w:rPr>
-        <w:t xml:space="preserve">- </w:t>
+        <w:t xml:space="preserve">  - </w:t>
       </w:r>
       <w:r>
         <w:rPr>
@@ -2821,13 +2797,7 @@
         <w:rPr>
           <w:rFonts w:eastAsiaTheme="minorHAnsi" w:hint="eastAsia"/>
         </w:rPr>
-        <w:t>조회수</w:t>
-      </w:r>
-      <w:r>
-        <w:rPr>
-          <w:rFonts w:eastAsiaTheme="minorHAnsi" w:hint="eastAsia"/>
-        </w:rPr>
-        <w:t xml:space="preserve"> </w:t>
+        <w:t xml:space="preserve">조회수 </w:t>
       </w:r>
       <w:r>
         <w:rPr>
@@ -2904,7 +2874,7 @@
         <w:ind w:firstLine="195"/>
         <w:jc w:val="left"/>
         <w:rPr>
-          <w:rFonts w:eastAsiaTheme="minorHAnsi" w:hint="eastAsia"/>
+          <w:rFonts w:eastAsiaTheme="minorHAnsi"/>
         </w:rPr>
       </w:pPr>
     </w:p>
@@ -2933,6 +2903,202 @@
           <w:rFonts w:eastAsiaTheme="minorHAnsi" w:hint="eastAsia"/>
         </w:rPr>
         <w:t>작성완료</w:t>
+      </w:r>
+    </w:p>
+    <w:p>
+      <w:pPr>
+        <w:ind w:firstLine="195"/>
+        <w:jc w:val="left"/>
+        <w:rPr>
+          <w:rFonts w:eastAsiaTheme="minorHAnsi"/>
+        </w:rPr>
+      </w:pPr>
+    </w:p>
+    <w:p>
+      <w:pPr>
+        <w:jc w:val="left"/>
+        <w:rPr>
+          <w:rFonts w:eastAsiaTheme="minorHAnsi"/>
+        </w:rPr>
+      </w:pPr>
+      <w:r>
+        <w:rPr>
+          <w:rFonts w:eastAsiaTheme="minorHAnsi"/>
+        </w:rPr>
+        <w:t xml:space="preserve">□ </w:t>
+      </w:r>
+      <w:r>
+        <w:rPr>
+          <w:rFonts w:eastAsiaTheme="minorHAnsi" w:hint="eastAsia"/>
+        </w:rPr>
+        <w:t>2</w:t>
+      </w:r>
+      <w:r>
+        <w:rPr>
+          <w:rFonts w:eastAsiaTheme="minorHAnsi"/>
+        </w:rPr>
+        <w:t>0230</w:t>
+      </w:r>
+      <w:r>
+        <w:rPr>
+          <w:rFonts w:eastAsiaTheme="minorHAnsi"/>
+        </w:rPr>
+        <w:t>809</w:t>
+      </w:r>
+      <w:r>
+        <w:rPr>
+          <w:rFonts w:eastAsiaTheme="minorHAnsi"/>
+        </w:rPr>
+        <w:t>(</w:t>
+      </w:r>
+      <w:r>
+        <w:rPr>
+          <w:rFonts w:eastAsiaTheme="minorHAnsi" w:hint="eastAsia"/>
+        </w:rPr>
+        <w:t>수</w:t>
+      </w:r>
+      <w:r>
+        <w:rPr>
+          <w:rFonts w:eastAsiaTheme="minorHAnsi" w:hint="eastAsia"/>
+        </w:rPr>
+        <w:t xml:space="preserve">) </w:t>
+      </w:r>
+      <w:r>
+        <w:rPr>
+          <w:rFonts w:eastAsiaTheme="minorHAnsi" w:hint="eastAsia"/>
+        </w:rPr>
+        <w:t xml:space="preserve">프로젝트 </w:t>
+      </w:r>
+      <w:r>
+        <w:rPr>
+          <w:rFonts w:eastAsiaTheme="minorHAnsi"/>
+        </w:rPr>
+        <w:t>1</w:t>
+      </w:r>
+      <w:r>
+        <w:rPr>
+          <w:rFonts w:eastAsiaTheme="minorHAnsi" w:hint="eastAsia"/>
+        </w:rPr>
+        <w:t>일차</w:t>
+      </w:r>
+    </w:p>
+    <w:p>
+      <w:pPr>
+        <w:ind w:firstLine="195"/>
+        <w:jc w:val="left"/>
+        <w:rPr>
+          <w:rFonts w:eastAsiaTheme="minorHAnsi"/>
+        </w:rPr>
+      </w:pPr>
+    </w:p>
+    <w:p>
+      <w:pPr>
+        <w:ind w:firstLine="195"/>
+        <w:jc w:val="left"/>
+        <w:rPr>
+          <w:rFonts w:eastAsiaTheme="minorHAnsi"/>
+        </w:rPr>
+      </w:pPr>
+      <w:r>
+        <w:rPr>
+          <w:rFonts w:eastAsiaTheme="minorHAnsi"/>
+        </w:rPr>
+        <w:t xml:space="preserve">∙ </w:t>
+      </w:r>
+      <w:r>
+        <w:rPr>
+          <w:rFonts w:eastAsiaTheme="minorHAnsi" w:hint="eastAsia"/>
+        </w:rPr>
+        <w:t>회원가입 기능 변경</w:t>
+      </w:r>
+    </w:p>
+    <w:p>
+      <w:pPr>
+        <w:ind w:firstLine="195"/>
+        <w:jc w:val="left"/>
+        <w:rPr>
+          <w:rFonts w:eastAsiaTheme="minorHAnsi"/>
+        </w:rPr>
+      </w:pPr>
+      <w:r>
+        <w:rPr>
+          <w:rFonts w:eastAsiaTheme="minorHAnsi" w:hint="eastAsia"/>
+        </w:rPr>
+        <w:t xml:space="preserve"> </w:t>
+      </w:r>
+      <w:r>
+        <w:rPr>
+          <w:rFonts w:eastAsiaTheme="minorHAnsi"/>
+        </w:rPr>
+        <w:t xml:space="preserve"> - </w:t>
+      </w:r>
+      <w:r>
+        <w:rPr>
+          <w:rFonts w:eastAsiaTheme="minorHAnsi" w:hint="eastAsia"/>
+        </w:rPr>
+        <w:t>휴대전화 인증코드 받기</w:t>
+      </w:r>
+    </w:p>
+    <w:p>
+      <w:pPr>
+        <w:ind w:firstLine="195"/>
+        <w:jc w:val="left"/>
+        <w:rPr>
+          <w:rFonts w:eastAsiaTheme="minorHAnsi"/>
+        </w:rPr>
+      </w:pPr>
+      <w:r>
+        <w:rPr>
+          <w:rFonts w:eastAsiaTheme="minorHAnsi"/>
+        </w:rPr>
+        <w:tab/>
+      </w:r>
+      <w:r>
+        <w:rPr>
+          <w:rFonts w:eastAsiaTheme="minorHAnsi" w:hint="eastAsia"/>
+        </w:rPr>
+        <w:t>휴대전화 번호 형식에 대한 유효성검사</w:t>
+      </w:r>
+    </w:p>
+    <w:p>
+      <w:pPr>
+        <w:ind w:firstLine="195"/>
+        <w:jc w:val="left"/>
+        <w:rPr>
+          <w:rFonts w:eastAsiaTheme="minorHAnsi" w:hint="eastAsia"/>
+        </w:rPr>
+      </w:pPr>
+      <w:r>
+        <w:rPr>
+          <w:rFonts w:eastAsiaTheme="minorHAnsi" w:hint="eastAsia"/>
+        </w:rPr>
+        <w:t xml:space="preserve"> </w:t>
+      </w:r>
+      <w:r>
+        <w:rPr>
+          <w:rFonts w:eastAsiaTheme="minorHAnsi"/>
+        </w:rPr>
+        <w:t xml:space="preserve"> - </w:t>
+      </w:r>
+      <w:r>
+        <w:rPr>
+          <w:rFonts w:eastAsiaTheme="minorHAnsi" w:hint="eastAsia"/>
+        </w:rPr>
+        <w:t xml:space="preserve">휴대전화에 오는 인증코드는 </w:t>
+      </w:r>
+      <w:proofErr w:type="spellStart"/>
+      <w:r>
+        <w:rPr>
+          <w:rFonts w:eastAsiaTheme="minorHAnsi" w:hint="eastAsia"/>
+        </w:rPr>
+        <w:t>팝업창</w:t>
+      </w:r>
+      <w:proofErr w:type="spellEnd"/>
+      <w:r>
+        <w:rPr>
+          <w:rFonts w:eastAsiaTheme="minorHAnsi" w:hint="eastAsia"/>
+        </w:rPr>
+        <w:t xml:space="preserve"> 형식으로 띄울 것</w:t>
       </w:r>
     </w:p>
     <w:sectPr>

</xml_diff>